<commit_message>
Update of links in the Manual v1.2
</commit_message>
<xml_diff>
--- a/SAMIT v1.2 - Manual.docx
+++ b/SAMIT v1.2 - Manual.docx
@@ -3117,10 +3117,10 @@
                   <v:path o:extrusionok="f" gradientshapeok="t" o:connecttype="rect"/>
                   <o:lock v:ext="edit" aspectratio="t"/>
                 </v:shapetype>
-                <v:shape id="_x0000_i1025" type="#_x0000_t75" style="width:186.25pt;height:39.9pt" o:ole="">
+                <v:shape id="_x0000_i1025" type="#_x0000_t75" style="width:186.05pt;height:39.75pt" o:ole="">
                   <v:imagedata r:id="rId20" o:title=""/>
                 </v:shape>
-                <o:OLEObject Type="Embed" ProgID="Equation.3" ShapeID="_x0000_i1025" DrawAspect="Content" ObjectID="_1492335723" r:id="rId21"/>
+                <o:OLEObject Type="Embed" ProgID="Equation.3" ShapeID="_x0000_i1025" DrawAspect="Content" ObjectID="_1574589501" r:id="rId21"/>
               </w:object>
             </w:r>
           </w:p>
@@ -3138,10 +3138,10 @@
                 <w:position w:val="-26"/>
               </w:rPr>
               <w:object w:dxaOrig="2659" w:dyaOrig="600">
-                <v:shape id="_x0000_i1026" type="#_x0000_t75" style="width:177.65pt;height:38.35pt" o:ole="">
+                <v:shape id="_x0000_i1026" type="#_x0000_t75" style="width:177.4pt;height:38.6pt" o:ole="">
                   <v:imagedata r:id="rId22" o:title=""/>
                 </v:shape>
-                <o:OLEObject Type="Embed" ProgID="Equation.3" ShapeID="_x0000_i1026" DrawAspect="Content" ObjectID="_1492335724" r:id="rId23"/>
+                <o:OLEObject Type="Embed" ProgID="Equation.3" ShapeID="_x0000_i1026" DrawAspect="Content" ObjectID="_1574589502" r:id="rId23"/>
               </w:object>
             </w:r>
           </w:p>
@@ -3161,10 +3161,10 @@
                 <w:position w:val="-26"/>
               </w:rPr>
               <w:object w:dxaOrig="3379" w:dyaOrig="600">
-                <v:shape id="_x0000_i1027" type="#_x0000_t75" style="width:222.25pt;height:39.9pt" o:ole="">
+                <v:shape id="_x0000_i1027" type="#_x0000_t75" style="width:222.35pt;height:39.75pt" o:ole="">
                   <v:imagedata r:id="rId24" o:title=""/>
                 </v:shape>
-                <o:OLEObject Type="Embed" ProgID="Equation.3" ShapeID="_x0000_i1027" DrawAspect="Content" ObjectID="_1492335725" r:id="rId25"/>
+                <o:OLEObject Type="Embed" ProgID="Equation.3" ShapeID="_x0000_i1027" DrawAspect="Content" ObjectID="_1574589503" r:id="rId25"/>
               </w:object>
             </w:r>
           </w:p>
@@ -3182,10 +3182,10 @@
                 <w:position w:val="-26"/>
               </w:rPr>
               <w:object w:dxaOrig="2439" w:dyaOrig="600">
-                <v:shape id="_x0000_i1028" type="#_x0000_t75" style="width:162pt;height:38.35pt" o:ole="">
+                <v:shape id="_x0000_i1028" type="#_x0000_t75" style="width:161.85pt;height:38.6pt" o:ole="">
                   <v:imagedata r:id="rId26" o:title=""/>
                 </v:shape>
-                <o:OLEObject Type="Embed" ProgID="Equation.3" ShapeID="_x0000_i1028" DrawAspect="Content" ObjectID="_1492335726" r:id="rId27"/>
+                <o:OLEObject Type="Embed" ProgID="Equation.3" ShapeID="_x0000_i1028" DrawAspect="Content" ObjectID="_1574589504" r:id="rId27"/>
               </w:object>
             </w:r>
           </w:p>
@@ -4090,6 +4090,8 @@
           <w:t>Download the data set</w:t>
         </w:r>
       </w:hyperlink>
+      <w:bookmarkStart w:id="23" w:name="_GoBack"/>
+      <w:bookmarkEnd w:id="23"/>
       <w:r>
         <w:rPr>
           <w:rFonts w:cs="Times New Roman"/>
@@ -5283,14 +5285,7 @@
         <w:rPr>
           <w:rFonts w:cs="Times New Roman"/>
         </w:rPr>
-        <w:t xml:space="preserve">The new images will be located in the same folder than the previous ones with the </w:t>
-      </w:r>
-      <w:proofErr w:type="gramStart"/>
-      <w:r>
-        <w:rPr>
-          <w:rFonts w:cs="Times New Roman"/>
-        </w:rPr>
-        <w:t>prefix ‘</w:t>
+        <w:t>The new images will be located in the same folder than the previous ones with the prefix ‘</w:t>
       </w:r>
       <w:r>
         <w:rPr>
@@ -5302,14 +5297,7 @@
         <w:rPr>
           <w:rFonts w:cs="Times New Roman"/>
         </w:rPr>
-        <w:t>’</w:t>
-      </w:r>
-      <w:proofErr w:type="gramEnd"/>
-      <w:r>
-        <w:rPr>
-          <w:rFonts w:cs="Times New Roman"/>
-        </w:rPr>
-        <w:t>.</w:t>
+        <w:t>’.</w:t>
       </w:r>
       <w:r>
         <w:rPr>
@@ -6244,8 +6232,6 @@
         </w:rPr>
         <w:t>E</w:t>
       </w:r>
-      <w:bookmarkStart w:id="23" w:name="_GoBack"/>
-      <w:bookmarkEnd w:id="23"/>
       <w:r>
         <w:rPr>
           <w:rFonts w:cs="Times New Roman"/>
@@ -9357,7 +9343,21 @@
         <w:rPr>
           <w:rFonts w:cs="Times New Roman"/>
         </w:rPr>
-        <w:t>Ma, Y. et al., 2008. In Vivo 3D Digital Atlas Database of the Adult C57BL/6J Mouse Brain by Magnetic Resonance Microscopy. Frontiers in neuroanatomy, 2(April)</w:t>
+        <w:t xml:space="preserve">Ma, Y. et al., 2008. In Vivo 3D Digital Atlas Database of the Adult C57BL/6J Mouse Brain by Magnetic Resonance Microscopy. Frontiers in </w:t>
+      </w:r>
+      <w:proofErr w:type="spellStart"/>
+      <w:r>
+        <w:rPr>
+          <w:rFonts w:cs="Times New Roman"/>
+        </w:rPr>
+        <w:t>neuroanatomy</w:t>
+      </w:r>
+      <w:proofErr w:type="spellEnd"/>
+      <w:r>
+        <w:rPr>
+          <w:rFonts w:cs="Times New Roman"/>
+        </w:rPr>
+        <w:t>, 2(April)</w:t>
       </w:r>
       <w:r>
         <w:rPr>
@@ -9471,13 +9471,8 @@
           <w:b/>
         </w:rPr>
       </w:pPr>
-      <w:proofErr w:type="spellStart"/>
-      <w:r>
-        <w:t>Vállez</w:t>
-      </w:r>
-      <w:proofErr w:type="spellEnd"/>
-      <w:r>
-        <w:t xml:space="preserve"> Garcia et al., 2015. A Standardized Method for the Construction of Tracer Specific PET and SPECT Rat Brain Templates: Validation and Implementation of a Toolbox. </w:t>
+      <w:r>
+        <w:t xml:space="preserve">Vállez Garcia et al., 2015. A Standardized Method for the Construction of Tracer Specific PET and SPECT Rat Brain Templates: Validation and Implementation of a Toolbox. </w:t>
       </w:r>
       <w:proofErr w:type="spellStart"/>
       <w:r>
@@ -9535,15 +9530,7 @@
         <w:t>, 2013.</w:t>
       </w:r>
       <w:r>
-        <w:t xml:space="preserve"> Construction and evaluation of quantitative small-animal PET probabilistic atlases for [18F</w:t>
-      </w:r>
-      <w:proofErr w:type="gramStart"/>
-      <w:r>
-        <w:t>]FDG</w:t>
-      </w:r>
-      <w:proofErr w:type="gramEnd"/>
-      <w:r>
-        <w:t xml:space="preserve"> and [18F]FECT functional mappi</w:t>
+        <w:t xml:space="preserve"> Construction and evaluation of quantitative small-animal PET probabilistic atlases for [18F]FDG and [18F]FECT functional mappi</w:t>
       </w:r>
       <w:r>
         <w:t xml:space="preserve">ng of the mouse brain. </w:t>
@@ -9667,24 +9654,11 @@
           <w:numId w:val="5"/>
         </w:numPr>
       </w:pPr>
-      <w:proofErr w:type="spellStart"/>
-      <w:r>
-        <w:t>Vállez</w:t>
-      </w:r>
-      <w:proofErr w:type="spellEnd"/>
-      <w:r>
-        <w:t xml:space="preserve"> Garcia et al., 2015. </w:t>
-      </w:r>
-      <w:r>
-        <w:t>Evaluation of [11C</w:t>
-      </w:r>
-      <w:proofErr w:type="gramStart"/>
-      <w:r>
-        <w:t>]CB184</w:t>
-      </w:r>
-      <w:proofErr w:type="gramEnd"/>
-      <w:r>
-        <w:t xml:space="preserve"> for imaging and quantification of TSPO overexpression in a rat model of herpes encephalitis</w:t>
+      <w:r>
+        <w:t xml:space="preserve">Vállez Garcia et al., 2015. </w:t>
+      </w:r>
+      <w:r>
+        <w:t>Evaluation of [11C]CB184 for imaging and quantification of TSPO overexpression in a rat model of herpes encephalitis</w:t>
       </w:r>
       <w:r>
         <w:t xml:space="preserve">. </w:t>
@@ -9801,7 +9775,7 @@
           <w:rPr>
             <w:noProof/>
           </w:rPr>
-          <w:t>7</w:t>
+          <w:t>2</w:t>
         </w:r>
         <w:r>
           <w:rPr>
@@ -9899,21 +9873,11 @@
       </w:pBdr>
       <w:jc w:val="right"/>
     </w:pPr>
-    <w:r>
-      <w:fldChar w:fldCharType="begin"/>
-    </w:r>
-    <w:r>
-      <w:instrText xml:space="preserve"> REF _Ref418255721 </w:instrText>
-    </w:r>
-    <w:r>
-      <w:fldChar w:fldCharType="separate"/>
-    </w:r>
-    <w:r>
-      <w:t>SAMIT: Small Animal Imaging Toolbox</w:t>
-    </w:r>
-    <w:r>
-      <w:fldChar w:fldCharType="end"/>
-    </w:r>
+    <w:fldSimple w:instr=" REF _Ref418255721 ">
+      <w:r>
+        <w:t>SAMIT: Small Animal Imaging Toolbox</w:t>
+      </w:r>
+    </w:fldSimple>
   </w:p>
 </w:hdr>
 </file>
@@ -9931,21 +9895,11 @@
         <w:color w:val="4D4D4D" w:themeColor="accent6"/>
       </w:rPr>
     </w:pPr>
-    <w:r>
-      <w:fldChar w:fldCharType="begin"/>
-    </w:r>
-    <w:r>
-      <w:instrText xml:space="preserve"> REF _Ref418255521 </w:instrText>
-    </w:r>
-    <w:r>
-      <w:fldChar w:fldCharType="separate"/>
-    </w:r>
-    <w:r>
-      <w:t>SAMIT: Small Animal Imaging Toolbox</w:t>
-    </w:r>
-    <w:r>
-      <w:fldChar w:fldCharType="end"/>
-    </w:r>
+    <w:fldSimple w:instr=" REF _Ref418255521 ">
+      <w:r>
+        <w:t>SAMIT: Small Animal Imaging Toolbox</w:t>
+      </w:r>
+    </w:fldSimple>
   </w:p>
 </w:hdr>
 </file>
@@ -9960,21 +9914,11 @@
       </w:pBdr>
       <w:jc w:val="right"/>
     </w:pPr>
-    <w:r>
-      <w:fldChar w:fldCharType="begin"/>
-    </w:r>
-    <w:r>
-      <w:instrText xml:space="preserve"> REF _Ref418255729 </w:instrText>
-    </w:r>
-    <w:r>
-      <w:fldChar w:fldCharType="separate"/>
-    </w:r>
-    <w:r>
-      <w:t>Voxel-based Analysis in SPM</w:t>
-    </w:r>
-    <w:r>
-      <w:fldChar w:fldCharType="end"/>
-    </w:r>
+    <w:fldSimple w:instr=" REF _Ref418255729 ">
+      <w:r>
+        <w:t>Voxel-based Analysis in SPM</w:t>
+      </w:r>
+    </w:fldSimple>
   </w:p>
 </w:hdr>
 </file>
@@ -10033,27 +9977,14 @@
       </w:pBdr>
       <w:jc w:val="right"/>
     </w:pPr>
-    <w:r>
-      <w:fldChar w:fldCharType="begin"/>
-    </w:r>
-    <w:r>
-      <w:instrText xml:space="preserve"> REF _Ref418255795 </w:instrText>
-    </w:r>
-    <w:r>
-      <w:fldChar w:fldCharType="separate"/>
-    </w:r>
-    <w:r>
-      <w:rPr>
-        <w:rFonts w:cs="Times New Roman"/>
-      </w:rPr>
-      <w:t>References</w:t>
-    </w:r>
-    <w:r>
-      <w:rPr>
-        <w:rFonts w:cs="Times New Roman"/>
-      </w:rPr>
-      <w:fldChar w:fldCharType="end"/>
-    </w:r>
+    <w:fldSimple w:instr=" REF _Ref418255795 ">
+      <w:r>
+        <w:rPr>
+          <w:rFonts w:cs="Times New Roman"/>
+        </w:rPr>
+        <w:t>References</w:t>
+      </w:r>
+    </w:fldSimple>
   </w:p>
 </w:hdr>
 </file>
@@ -12990,6 +12921,7 @@
     <w:locked/>
     <w:rsid w:val="00793F4D"/>
     <w:tblPr>
+      <w:tblInd w:w="0" w:type="dxa"/>
       <w:tblBorders>
         <w:top w:val="single" w:sz="4" w:space="0" w:color="auto"/>
         <w:left w:val="single" w:sz="4" w:space="0" w:color="auto"/>
@@ -12998,6 +12930,12 @@
         <w:insideH w:val="single" w:sz="4" w:space="0" w:color="auto"/>
         <w:insideV w:val="single" w:sz="4" w:space="0" w:color="auto"/>
       </w:tblBorders>
+      <w:tblCellMar>
+        <w:top w:w="0" w:type="dxa"/>
+        <w:left w:w="108" w:type="dxa"/>
+        <w:bottom w:w="0" w:type="dxa"/>
+        <w:right w:w="108" w:type="dxa"/>
+      </w:tblCellMar>
     </w:tblPr>
   </w:style>
   <w:style w:type="paragraph" w:styleId="TOC3">
@@ -14116,6 +14054,7 @@
     <w:locked/>
     <w:rsid w:val="00793F4D"/>
     <w:tblPr>
+      <w:tblInd w:w="0" w:type="dxa"/>
       <w:tblBorders>
         <w:top w:val="single" w:sz="4" w:space="0" w:color="auto"/>
         <w:left w:val="single" w:sz="4" w:space="0" w:color="auto"/>
@@ -14124,6 +14063,12 @@
         <w:insideH w:val="single" w:sz="4" w:space="0" w:color="auto"/>
         <w:insideV w:val="single" w:sz="4" w:space="0" w:color="auto"/>
       </w:tblBorders>
+      <w:tblCellMar>
+        <w:top w:w="0" w:type="dxa"/>
+        <w:left w:w="108" w:type="dxa"/>
+        <w:bottom w:w="0" w:type="dxa"/>
+        <w:right w:w="108" w:type="dxa"/>
+      </w:tblCellMar>
     </w:tblPr>
   </w:style>
   <w:style w:type="paragraph" w:styleId="TOC3">
@@ -14479,7 +14424,7 @@
 </file>
 
 <file path=customXml/itemProps1.xml><?xml version="1.0" encoding="utf-8"?>
-<ds:datastoreItem xmlns:ds="http://schemas.openxmlformats.org/officeDocument/2006/customXml" ds:itemID="{9840ECE6-305F-4027-B1DA-D028141B2B48}">
+<ds:datastoreItem xmlns:ds="http://schemas.openxmlformats.org/officeDocument/2006/customXml" ds:itemID="{03DA1C25-79A3-4943-9599-1B847A34049A}">
   <ds:schemaRefs>
     <ds:schemaRef ds:uri="http://schemas.openxmlformats.org/officeDocument/2006/bibliography"/>
   </ds:schemaRefs>

</xml_diff>